<commit_message>
Add information about SISCOR app.
</commit_message>
<xml_diff>
--- a/curriculum.docx
+++ b/curriculum.docx
@@ -127,32 +127,15 @@
                 <w:lang w:val="es-PY"/>
               </w:rPr>
             </w:pPr>
-            <w:r>
-              <w:fldChar w:fldCharType="begin"/>
-            </w:r>
-            <w:r>
-              <w:rPr>
-                <w:lang w:val="es-ES"/>
-              </w:rPr>
-              <w:instrText xml:space="preserve"> HYPERLINK "mailto:landaida.1@gmail.com" </w:instrText>
-            </w:r>
-            <w:r>
-              <w:fldChar w:fldCharType="separate"/>
-            </w:r>
-            <w:r>
-              <w:rPr>
-                <w:rStyle w:val="Hyperlink"/>
-                <w:lang w:val="es-PY"/>
-              </w:rPr>
-              <w:t>landaida.1@gmail.com</w:t>
-            </w:r>
-            <w:r>
-              <w:rPr>
-                <w:rStyle w:val="Hyperlink"/>
-                <w:lang w:val="es-PY"/>
-              </w:rPr>
-              <w:fldChar w:fldCharType="end"/>
-            </w:r>
+            <w:hyperlink r:id="rId8" w:history="1">
+              <w:r>
+                <w:rPr>
+                  <w:rStyle w:val="Hyperlink"/>
+                  <w:lang w:val="es-PY"/>
+                </w:rPr>
+                <w:t>landaida.1@gmail.com</w:t>
+              </w:r>
+            </w:hyperlink>
           </w:p>
           <w:p>
             <w:pPr>
@@ -757,7 +740,7 @@
               <w:rPr>
                 <w:lang w:val="es-PY"/>
               </w:rPr>
-              <w:t xml:space="preserve">Itaipú Binacional </w:t>
+              <w:t>Itaipú Binacional</w:t>
             </w:r>
           </w:p>
           <w:p>
@@ -771,6 +754,40 @@
               <w:rPr>
                 <w:lang w:val="es-PY"/>
               </w:rPr>
+              <w:t xml:space="preserve">Desarrollo del Sistema </w:t>
+            </w:r>
+            <w:proofErr w:type="gramStart"/>
+            <w:r>
+              <w:rPr>
+                <w:lang w:val="es-PY"/>
+              </w:rPr>
+              <w:t>SISCOR(</w:t>
+            </w:r>
+            <w:proofErr w:type="gramEnd"/>
+            <w:r>
+              <w:rPr>
+                <w:lang w:val="es-PY"/>
+              </w:rPr>
+              <w:t>Sistema de correspondencias) permite la gestión de documentos internos y externos en la Itaipú Binacional, en producción desde marzo del 2018.</w:t>
+            </w:r>
+            <w:r>
+              <w:rPr>
+                <w:lang w:val="es-PY"/>
+              </w:rPr>
+              <w:t xml:space="preserve"> </w:t>
+            </w:r>
+          </w:p>
+          <w:p>
+            <w:pPr>
+              <w:pStyle w:val="ResumeText"/>
+              <w:rPr>
+                <w:lang w:val="es-PY"/>
+              </w:rPr>
+            </w:pPr>
+            <w:r>
+              <w:rPr>
+                <w:lang w:val="es-PY"/>
+              </w:rPr>
               <w:t xml:space="preserve">Desarrollo de </w:t>
             </w:r>
             <w:proofErr w:type="spellStart"/>
@@ -841,7 +858,15 @@
               <w:rPr>
                 <w:lang w:val="es-PY"/>
               </w:rPr>
-              <w:t xml:space="preserve">, test funcional con </w:t>
+              <w:t>, test funcional co</w:t>
+            </w:r>
+            <w:bookmarkStart w:id="0" w:name="_GoBack"/>
+            <w:bookmarkEnd w:id="0"/>
+            <w:r>
+              <w:rPr>
+                <w:lang w:val="es-PY"/>
+              </w:rPr>
+              <w:t xml:space="preserve">n </w:t>
             </w:r>
             <w:proofErr w:type="spellStart"/>
             <w:r>
@@ -1021,12 +1046,43 @@
           <w:p>
             <w:pPr>
               <w:pStyle w:val="ResumeText"/>
-            </w:pPr>
-            <w:r>
-              <w:t xml:space="preserve">Freelancer, Upwork, </w:t>
-            </w:r>
-            <w:hyperlink r:id="rId8" w:history="1">
+              <w:rPr>
+                <w:lang w:val="es-PY"/>
+              </w:rPr>
+            </w:pPr>
+            <w:proofErr w:type="spellStart"/>
+            <w:r>
+              <w:rPr>
+                <w:lang w:val="es-PY"/>
+              </w:rPr>
+              <w:t>Freelancer</w:t>
+            </w:r>
+            <w:proofErr w:type="spellEnd"/>
+            <w:r>
+              <w:rPr>
+                <w:lang w:val="es-PY"/>
+              </w:rPr>
+              <w:t xml:space="preserve">, </w:t>
+            </w:r>
+            <w:proofErr w:type="spellStart"/>
+            <w:r>
+              <w:rPr>
+                <w:lang w:val="es-PY"/>
+              </w:rPr>
+              <w:t>Upwork</w:t>
+            </w:r>
+            <w:proofErr w:type="spellEnd"/>
+            <w:r>
+              <w:rPr>
+                <w:lang w:val="es-PY"/>
+              </w:rPr>
+              <w:t xml:space="preserve">, </w:t>
+            </w:r>
+            <w:hyperlink r:id="rId9" w:history="1">
               <w:r>
+                <w:rPr>
+                  <w:lang w:val="es-PY"/>
+                </w:rPr>
                 <w:t>https://www.upwork.com/fl/~01e6848ab590f8b508</w:t>
               </w:r>
             </w:hyperlink>
@@ -1080,22 +1136,18 @@
               </w:rPr>
               <w:t xml:space="preserve">LinkedIn, </w:t>
             </w:r>
-            <w:r>
-              <w:fldChar w:fldCharType="begin"/>
-            </w:r>
-            <w:r>
-              <w:instrText xml:space="preserve"> HYPERLINK "http://globaldossier.uspto.gov/" \t "_blank" </w:instrText>
-            </w:r>
-            <w:r>
-              <w:fldChar w:fldCharType="separate"/>
-            </w:r>
-            <w:r>
-              <w:t>Globaldossier.uspto.gov</w:t>
-            </w:r>
-            <w:r>
-              <w:fldChar w:fldCharType="end"/>
-            </w:r>
-            <w:r>
+            <w:hyperlink r:id="rId10" w:tgtFrame="_blank" w:history="1">
+              <w:r>
+                <w:rPr>
+                  <w:lang w:val="es-PY"/>
+                </w:rPr>
+                <w:t>Globaldossier.uspto.gov</w:t>
+              </w:r>
+            </w:hyperlink>
+            <w:r>
+              <w:rPr>
+                <w:lang w:val="es-PY"/>
+              </w:rPr>
               <w:t>)</w:t>
             </w:r>
             <w:r>
@@ -1144,15 +1196,7 @@
               <w:rPr>
                 <w:lang w:val="es-PY"/>
               </w:rPr>
-              <w:t>(Google Chrome</w:t>
-            </w:r>
-            <w:bookmarkStart w:id="0" w:name="_GoBack"/>
-            <w:bookmarkEnd w:id="0"/>
-            <w:r>
-              <w:rPr>
-                <w:lang w:val="es-PY"/>
-              </w:rPr>
-              <w:t xml:space="preserve"> </w:t>
+              <w:t xml:space="preserve">(Google Chrome </w:t>
             </w:r>
             <w:proofErr w:type="spellStart"/>
             <w:r>
@@ -1456,6 +1500,7 @@
               <w:rPr>
                 <w:lang w:val="es-PY"/>
               </w:rPr>
+              <w:lastRenderedPageBreak/>
               <w:t>Ciudad del Este, Avda. Inmaculada Concepción 727</w:t>
             </w:r>
           </w:p>
@@ -1506,7 +1551,6 @@
               <w:rPr>
                 <w:lang w:val="es-PY"/>
               </w:rPr>
-              <w:lastRenderedPageBreak/>
               <w:t>Desarrollo de aplicaciones desktop con C++, Oracle y creación de informes gerenciales.</w:t>
             </w:r>
           </w:p>
@@ -1907,7 +1951,7 @@
       </w:pPr>
     </w:p>
     <w:sectPr>
-      <w:footerReference w:type="default" r:id="rId9"/>
+      <w:footerReference w:type="default" r:id="rId11"/>
       <w:pgSz w:w="12240" w:h="15840"/>
       <w:pgMar w:top="1440" w:right="1440" w:bottom="1440" w:left="1440" w:header="720" w:footer="720" w:gutter="0"/>
       <w:cols w:space="720"/>
@@ -2997,7 +3041,7 @@
 </file>
 
 <file path=customXml/itemProps1.xml><?xml version="1.0" encoding="utf-8"?>
-<ds:datastoreItem xmlns:ds="http://schemas.openxmlformats.org/officeDocument/2006/customXml" ds:itemID="{5FA9C87F-6AFE-4040-9572-BCA9C67ED6AA}">
+<ds:datastoreItem xmlns:ds="http://schemas.openxmlformats.org/officeDocument/2006/customXml" ds:itemID="{182E7F80-5681-47B6-89C9-BDB5A4628AEC}">
   <ds:schemaRefs>
     <ds:schemaRef ds:uri="http://schemas.openxmlformats.org/officeDocument/2006/bibliography"/>
   </ds:schemaRefs>

</xml_diff>